<commit_message>
remove Day02-Objects in R
</commit_message>
<xml_diff>
--- a/assignment/HW-03.docx
+++ b/assignment/HW-03.docx
@@ -264,9 +264,47 @@
       <w:pPr>
         <w:spacing w:line="360" w:lineRule="auto"/>
         <w:ind w:firstLineChars="200" w:firstLine="420"/>
+        <w:rPr>
+          <w:rFonts w:hint="eastAsia"/>
+        </w:rPr>
       </w:pPr>
       <w:r>
         <w:t>x</w:t>
+      </w:r>
+    </w:p>
+    <w:p>
+      <w:pPr>
+        <w:spacing w:line="360" w:lineRule="auto"/>
+      </w:pPr>
+      <w:r>
+        <w:rPr>
+          <w:rFonts w:hint="eastAsia"/>
+        </w:rPr>
+        <w:t>（</w:t>
+      </w:r>
+      <w:r>
+        <w:rPr>
+          <w:rFonts w:hint="eastAsia"/>
+        </w:rPr>
+        <w:t>4</w:t>
+      </w:r>
+      <w:r>
+        <w:rPr>
+          <w:rFonts w:hint="eastAsia"/>
+        </w:rPr>
+        <w:t>）运行脚本</w:t>
+      </w:r>
+      <w:r>
+        <w:rPr>
+          <w:rFonts w:hint="eastAsia"/>
+        </w:rPr>
+        <w:t>Day03-Objects in R.R</w:t>
+      </w:r>
+      <w:r>
+        <w:rPr>
+          <w:rFonts w:hint="eastAsia"/>
+        </w:rPr>
+        <w:t>，并逐一解决运行中出现的错误。</w:t>
       </w:r>
       <w:bookmarkStart w:id="0" w:name="_GoBack"/>
       <w:bookmarkEnd w:id="0"/>

</xml_diff>